<commit_message>
Correction eval + MCD Fil Rouge
</commit_message>
<xml_diff>
--- a/Développer la persistance des données/Concevoir une base de données/Evaluation/Exercice 1/Dictionnaire de données.docx
+++ b/Développer la persistance des données/Concevoir une base de données/Evaluation/Exercice 1/Dictionnaire de données.docx
@@ -87,11 +87,11 @@
         <w:tblLook w:val="04A0" w:firstRow="1" w:lastRow="0" w:firstColumn="1" w:lastColumn="0" w:noHBand="0" w:noVBand="1"/>
       </w:tblPr>
       <w:tblGrid>
-        <w:gridCol w:w="1804"/>
-        <w:gridCol w:w="1809"/>
-        <w:gridCol w:w="1806"/>
-        <w:gridCol w:w="1803"/>
-        <w:gridCol w:w="1790"/>
+        <w:gridCol w:w="1828"/>
+        <w:gridCol w:w="1808"/>
+        <w:gridCol w:w="1802"/>
+        <w:gridCol w:w="1802"/>
+        <w:gridCol w:w="1772"/>
       </w:tblGrid>
       <w:tr>
         <w:tc>
@@ -1054,7 +1054,7 @@
                 <w:sz w:val="24"/>
                 <w:szCs w:val="24"/>
               </w:rPr>
-              <w:t>cli_date_inscr</w:t>
+              <w:t>cli_date_relance</w:t>
             </w:r>
             <w:proofErr w:type="spellEnd"/>
           </w:p>
@@ -1076,7 +1076,7 @@
                 <w:sz w:val="24"/>
                 <w:szCs w:val="24"/>
               </w:rPr>
-              <w:t>La date d’inscription du client</w:t>
+              <w:t>La date d’envoi de la dernière relance</w:t>
             </w:r>
           </w:p>
         </w:tc>
@@ -1120,6 +1120,8 @@
               </w:rPr>
               <w:t>JJ-MM-AAAA</w:t>
             </w:r>
+            <w:bookmarkStart w:id="0" w:name="_GoBack"/>
+            <w:bookmarkEnd w:id="0"/>
           </w:p>
         </w:tc>
         <w:tc>
@@ -1156,7 +1158,7 @@
                 <w:sz w:val="24"/>
                 <w:szCs w:val="24"/>
               </w:rPr>
-              <w:t>liv_id</w:t>
+              <w:t>cli_date_inscr</w:t>
             </w:r>
             <w:proofErr w:type="spellEnd"/>
           </w:p>
@@ -1178,7 +1180,7 @@
                 <w:sz w:val="24"/>
                 <w:szCs w:val="24"/>
               </w:rPr>
-              <w:t>Le numéro d’identification du livre</w:t>
+              <w:t>La date d’inscription du client</w:t>
             </w:r>
           </w:p>
         </w:tc>
@@ -1199,14 +1201,7 @@
                 <w:sz w:val="24"/>
                 <w:szCs w:val="24"/>
               </w:rPr>
-              <w:t>INT(3</w:t>
-            </w:r>
-            <w:r>
-              <w:rPr>
-                <w:sz w:val="24"/>
-                <w:szCs w:val="24"/>
-              </w:rPr>
-              <w:t>0)</w:t>
+              <w:t>DATE</w:t>
             </w:r>
           </w:p>
         </w:tc>
@@ -1227,23 +1222,7 @@
                 <w:sz w:val="24"/>
                 <w:szCs w:val="24"/>
               </w:rPr>
-              <w:t>Unique</w:t>
-            </w:r>
-          </w:p>
-          <w:p>
-            <w:pPr>
-              <w:jc w:val="center"/>
-              <w:rPr>
-                <w:sz w:val="24"/>
-                <w:szCs w:val="24"/>
-              </w:rPr>
-            </w:pPr>
-            <w:r>
-              <w:rPr>
-                <w:sz w:val="24"/>
-                <w:szCs w:val="24"/>
-              </w:rPr>
-              <w:t>Auto-incrémentation</w:t>
+              <w:t>JJ-MM-AAAA</w:t>
             </w:r>
           </w:p>
         </w:tc>
@@ -1281,7 +1260,7 @@
                 <w:sz w:val="24"/>
                 <w:szCs w:val="24"/>
               </w:rPr>
-              <w:t>liv_titre</w:t>
+              <w:t>liv_id</w:t>
             </w:r>
             <w:proofErr w:type="spellEnd"/>
           </w:p>
@@ -1303,7 +1282,7 @@
                 <w:sz w:val="24"/>
                 <w:szCs w:val="24"/>
               </w:rPr>
-              <w:t>Le titre du livre</w:t>
+              <w:t>Le numéro d’identification du livre</w:t>
             </w:r>
           </w:p>
         </w:tc>
@@ -1324,7 +1303,14 @@
                 <w:sz w:val="24"/>
                 <w:szCs w:val="24"/>
               </w:rPr>
-              <w:t>VARCHAR(50)</w:t>
+              <w:t>INT(3</w:t>
+            </w:r>
+            <w:r>
+              <w:rPr>
+                <w:sz w:val="24"/>
+                <w:szCs w:val="24"/>
+              </w:rPr>
+              <w:t>0)</w:t>
             </w:r>
           </w:p>
         </w:tc>
@@ -1340,6 +1326,29 @@
                 <w:szCs w:val="24"/>
               </w:rPr>
             </w:pPr>
+            <w:r>
+              <w:rPr>
+                <w:sz w:val="24"/>
+                <w:szCs w:val="24"/>
+              </w:rPr>
+              <w:t>Unique</w:t>
+            </w:r>
+          </w:p>
+          <w:p>
+            <w:pPr>
+              <w:jc w:val="center"/>
+              <w:rPr>
+                <w:sz w:val="24"/>
+                <w:szCs w:val="24"/>
+              </w:rPr>
+            </w:pPr>
+            <w:r>
+              <w:rPr>
+                <w:sz w:val="24"/>
+                <w:szCs w:val="24"/>
+              </w:rPr>
+              <w:t>Auto-incrémentation</w:t>
+            </w:r>
           </w:p>
         </w:tc>
         <w:tc>
@@ -1376,7 +1385,7 @@
                 <w:sz w:val="24"/>
                 <w:szCs w:val="24"/>
               </w:rPr>
-              <w:t>liv_aut</w:t>
+              <w:t>liv_titre</w:t>
             </w:r>
             <w:proofErr w:type="spellEnd"/>
           </w:p>
@@ -1398,7 +1407,7 @@
                 <w:sz w:val="24"/>
                 <w:szCs w:val="24"/>
               </w:rPr>
-              <w:t>L’auteur du livre</w:t>
+              <w:t>Le titre du livre</w:t>
             </w:r>
           </w:p>
         </w:tc>
@@ -1419,7 +1428,7 @@
                 <w:sz w:val="24"/>
                 <w:szCs w:val="24"/>
               </w:rPr>
-              <w:t>VARCHAR(30)</w:t>
+              <w:t>VARCHAR(50)</w:t>
             </w:r>
           </w:p>
         </w:tc>
@@ -1471,7 +1480,7 @@
                 <w:sz w:val="24"/>
                 <w:szCs w:val="24"/>
               </w:rPr>
-              <w:t>liv_edit</w:t>
+              <w:t>liv_aut</w:t>
             </w:r>
             <w:proofErr w:type="spellEnd"/>
           </w:p>
@@ -1493,7 +1502,7 @@
                 <w:sz w:val="24"/>
                 <w:szCs w:val="24"/>
               </w:rPr>
-              <w:t>L’éditeur du livre</w:t>
+              <w:t>L’auteur du livre</w:t>
             </w:r>
           </w:p>
         </w:tc>
@@ -1566,7 +1575,7 @@
                 <w:sz w:val="24"/>
                 <w:szCs w:val="24"/>
               </w:rPr>
-              <w:t>liv_coul_theme</w:t>
+              <w:t>liv_edit</w:t>
             </w:r>
             <w:proofErr w:type="spellEnd"/>
           </w:p>
@@ -1588,15 +1597,7 @@
                 <w:sz w:val="24"/>
                 <w:szCs w:val="24"/>
               </w:rPr>
-              <w:t xml:space="preserve">La couleur correspondante </w:t>
-            </w:r>
-            <w:r>
-              <w:rPr>
-                <w:sz w:val="24"/>
-                <w:szCs w:val="24"/>
-              </w:rPr>
-              <w:lastRenderedPageBreak/>
-              <w:t>au thème du livre</w:t>
+              <w:t>L’éditeur du livre</w:t>
             </w:r>
           </w:p>
         </w:tc>
@@ -1617,7 +1618,6 @@
                 <w:sz w:val="24"/>
                 <w:szCs w:val="24"/>
               </w:rPr>
-              <w:lastRenderedPageBreak/>
               <w:t>VARCHAR(30)</w:t>
             </w:r>
           </w:p>
@@ -1634,13 +1634,6 @@
                 <w:szCs w:val="24"/>
               </w:rPr>
             </w:pPr>
-            <w:r>
-              <w:rPr>
-                <w:sz w:val="24"/>
-                <w:szCs w:val="24"/>
-              </w:rPr>
-              <w:t>Lié au libellé du thème du livre</w:t>
-            </w:r>
           </w:p>
         </w:tc>
         <w:tc>
@@ -1677,14 +1670,8 @@
                 <w:sz w:val="24"/>
                 <w:szCs w:val="24"/>
               </w:rPr>
-              <w:t>liv_lib_them</w:t>
-            </w:r>
-            <w:r>
-              <w:rPr>
-                <w:sz w:val="24"/>
-                <w:szCs w:val="24"/>
-              </w:rPr>
-              <w:t>e</w:t>
+              <w:lastRenderedPageBreak/>
+              <w:t>liv_coul_theme</w:t>
             </w:r>
             <w:proofErr w:type="spellEnd"/>
           </w:p>
@@ -1706,7 +1693,7 @@
                 <w:sz w:val="24"/>
                 <w:szCs w:val="24"/>
               </w:rPr>
-              <w:t>L’intitulé du thème du livre</w:t>
+              <w:t>La couleur correspondante au thème du livre</w:t>
             </w:r>
           </w:p>
         </w:tc>
@@ -1748,7 +1735,7 @@
                 <w:sz w:val="24"/>
                 <w:szCs w:val="24"/>
               </w:rPr>
-              <w:t>Lié à une couleur du thème du livre</w:t>
+              <w:t>Lié au libellé du thème du livre</w:t>
             </w:r>
           </w:p>
         </w:tc>
@@ -1786,7 +1773,14 @@
                 <w:sz w:val="24"/>
                 <w:szCs w:val="24"/>
               </w:rPr>
-              <w:t>liv_date_empr</w:t>
+              <w:t>liv_lib_them</w:t>
+            </w:r>
+            <w:r>
+              <w:rPr>
+                <w:sz w:val="24"/>
+                <w:szCs w:val="24"/>
+              </w:rPr>
+              <w:t>e</w:t>
             </w:r>
             <w:proofErr w:type="spellEnd"/>
           </w:p>
@@ -1808,14 +1802,7 @@
                 <w:sz w:val="24"/>
                 <w:szCs w:val="24"/>
               </w:rPr>
-              <w:t>La date du jour de l’emprunt</w:t>
-            </w:r>
-            <w:r>
-              <w:rPr>
-                <w:sz w:val="24"/>
-                <w:szCs w:val="24"/>
-              </w:rPr>
-              <w:t xml:space="preserve"> du livre</w:t>
+              <w:t>L’intitulé du thème du livre</w:t>
             </w:r>
           </w:p>
         </w:tc>
@@ -1836,7 +1823,7 @@
                 <w:sz w:val="24"/>
                 <w:szCs w:val="24"/>
               </w:rPr>
-              <w:t>DATE</w:t>
+              <w:t>VARCHAR(30)</w:t>
             </w:r>
           </w:p>
         </w:tc>
@@ -1857,7 +1844,7 @@
                 <w:sz w:val="24"/>
                 <w:szCs w:val="24"/>
               </w:rPr>
-              <w:t>JJ-MM-AAAA</w:t>
+              <w:t>Lié à une couleur du thème du livre</w:t>
             </w:r>
           </w:p>
         </w:tc>
@@ -1895,7 +1882,7 @@
                 <w:sz w:val="24"/>
                 <w:szCs w:val="24"/>
               </w:rPr>
-              <w:t>liv_date_retour</w:t>
+              <w:t>liv_date_empr</w:t>
             </w:r>
             <w:proofErr w:type="spellEnd"/>
           </w:p>
@@ -1917,7 +1904,14 @@
                 <w:sz w:val="24"/>
                 <w:szCs w:val="24"/>
               </w:rPr>
-              <w:t>La date du jour du retour du livre</w:t>
+              <w:t>La date du jour de l’emprunt</w:t>
+            </w:r>
+            <w:r>
+              <w:rPr>
+                <w:sz w:val="24"/>
+                <w:szCs w:val="24"/>
+              </w:rPr>
+              <w:t xml:space="preserve"> du livre</w:t>
             </w:r>
           </w:p>
         </w:tc>
@@ -1997,6 +1991,108 @@
                 <w:sz w:val="24"/>
                 <w:szCs w:val="24"/>
               </w:rPr>
+              <w:t>liv_date_retour</w:t>
+            </w:r>
+            <w:proofErr w:type="spellEnd"/>
+          </w:p>
+        </w:tc>
+        <w:tc>
+          <w:tcPr>
+            <w:tcW w:w="1809" w:type="dxa"/>
+          </w:tcPr>
+          <w:p>
+            <w:pPr>
+              <w:jc w:val="center"/>
+              <w:rPr>
+                <w:sz w:val="24"/>
+                <w:szCs w:val="24"/>
+              </w:rPr>
+            </w:pPr>
+            <w:r>
+              <w:rPr>
+                <w:sz w:val="24"/>
+                <w:szCs w:val="24"/>
+              </w:rPr>
+              <w:t>La date du jour du retour du livre</w:t>
+            </w:r>
+          </w:p>
+        </w:tc>
+        <w:tc>
+          <w:tcPr>
+            <w:tcW w:w="1806" w:type="dxa"/>
+          </w:tcPr>
+          <w:p>
+            <w:pPr>
+              <w:jc w:val="center"/>
+              <w:rPr>
+                <w:sz w:val="24"/>
+                <w:szCs w:val="24"/>
+              </w:rPr>
+            </w:pPr>
+            <w:r>
+              <w:rPr>
+                <w:sz w:val="24"/>
+                <w:szCs w:val="24"/>
+              </w:rPr>
+              <w:t>DATE</w:t>
+            </w:r>
+          </w:p>
+        </w:tc>
+        <w:tc>
+          <w:tcPr>
+            <w:tcW w:w="1803" w:type="dxa"/>
+          </w:tcPr>
+          <w:p>
+            <w:pPr>
+              <w:jc w:val="center"/>
+              <w:rPr>
+                <w:sz w:val="24"/>
+                <w:szCs w:val="24"/>
+              </w:rPr>
+            </w:pPr>
+            <w:r>
+              <w:rPr>
+                <w:sz w:val="24"/>
+                <w:szCs w:val="24"/>
+              </w:rPr>
+              <w:t>JJ-MM-AAAA</w:t>
+            </w:r>
+          </w:p>
+        </w:tc>
+        <w:tc>
+          <w:tcPr>
+            <w:tcW w:w="1790" w:type="dxa"/>
+          </w:tcPr>
+          <w:p>
+            <w:pPr>
+              <w:jc w:val="center"/>
+              <w:rPr>
+                <w:sz w:val="24"/>
+                <w:szCs w:val="24"/>
+              </w:rPr>
+            </w:pPr>
+          </w:p>
+        </w:tc>
+      </w:tr>
+      <w:tr>
+        <w:tc>
+          <w:tcPr>
+            <w:tcW w:w="1804" w:type="dxa"/>
+          </w:tcPr>
+          <w:p>
+            <w:pPr>
+              <w:jc w:val="center"/>
+              <w:rPr>
+                <w:sz w:val="24"/>
+                <w:szCs w:val="24"/>
+              </w:rPr>
+            </w:pPr>
+            <w:proofErr w:type="spellStart"/>
+            <w:r>
+              <w:rPr>
+                <w:sz w:val="24"/>
+                <w:szCs w:val="24"/>
+              </w:rPr>
               <w:t>liv_date_rebut</w:t>
             </w:r>
             <w:proofErr w:type="spellEnd"/>
@@ -2100,8 +2196,6 @@
               </w:rPr>
               <w:t>, non rendu</w:t>
             </w:r>
-            <w:bookmarkStart w:id="0" w:name="_GoBack"/>
-            <w:bookmarkEnd w:id="0"/>
           </w:p>
         </w:tc>
         <w:tc>

</xml_diff>

<commit_message>
MAJ Eval/Fil Rouge + Mettre en place BDD
</commit_message>
<xml_diff>
--- a/Développer la persistance des données/Concevoir une base de données/Evaluation/Exercice 1/Dictionnaire de données.docx
+++ b/Développer la persistance des données/Concevoir une base de données/Evaluation/Exercice 1/Dictionnaire de données.docx
@@ -89,9 +89,9 @@
       <w:tblGrid>
         <w:gridCol w:w="1828"/>
         <w:gridCol w:w="1808"/>
-        <w:gridCol w:w="1802"/>
-        <w:gridCol w:w="1802"/>
-        <w:gridCol w:w="1772"/>
+        <w:gridCol w:w="1804"/>
+        <w:gridCol w:w="1801"/>
+        <w:gridCol w:w="1771"/>
       </w:tblGrid>
       <w:tr>
         <w:tc>
@@ -272,7 +272,7 @@
                 <w:sz w:val="24"/>
                 <w:szCs w:val="24"/>
               </w:rPr>
-              <w:t>INT(3</w:t>
+              <w:t>VARCHAR(25</w:t>
             </w:r>
             <w:r>
               <w:rPr>
@@ -703,7 +703,7 @@
                 <w:sz w:val="24"/>
                 <w:szCs w:val="24"/>
               </w:rPr>
-              <w:t>VARCHAR(5)</w:t>
+              <w:t>CHAR(5)</w:t>
             </w:r>
           </w:p>
         </w:tc>
@@ -893,7 +893,14 @@
                 <w:sz w:val="24"/>
                 <w:szCs w:val="24"/>
               </w:rPr>
-              <w:t>INT(10)</w:t>
+              <w:t>CHAR</w:t>
+            </w:r>
+            <w:r>
+              <w:rPr>
+                <w:sz w:val="24"/>
+                <w:szCs w:val="24"/>
+              </w:rPr>
+              <w:t>(10)</w:t>
             </w:r>
           </w:p>
         </w:tc>
@@ -1016,7 +1023,14 @@
                 <w:sz w:val="24"/>
                 <w:szCs w:val="24"/>
               </w:rPr>
-              <w:t xml:space="preserve"> sinon suppression du client</w:t>
+              <w:t xml:space="preserve"> sinon </w:t>
+            </w:r>
+            <w:r>
+              <w:rPr>
+                <w:sz w:val="24"/>
+                <w:szCs w:val="24"/>
+              </w:rPr>
+              <w:t>impossible de remprunter</w:t>
             </w:r>
           </w:p>
         </w:tc>
@@ -1120,24 +1134,24 @@
               </w:rPr>
               <w:t>JJ-MM-AAAA</w:t>
             </w:r>
+          </w:p>
+        </w:tc>
+        <w:tc>
+          <w:tcPr>
+            <w:tcW w:w="1790" w:type="dxa"/>
+          </w:tcPr>
+          <w:p>
+            <w:pPr>
+              <w:jc w:val="center"/>
+              <w:rPr>
+                <w:sz w:val="24"/>
+                <w:szCs w:val="24"/>
+              </w:rPr>
+            </w:pPr>
             <w:bookmarkStart w:id="0" w:name="_GoBack"/>
             <w:bookmarkEnd w:id="0"/>
           </w:p>
         </w:tc>
-        <w:tc>
-          <w:tcPr>
-            <w:tcW w:w="1790" w:type="dxa"/>
-          </w:tcPr>
-          <w:p>
-            <w:pPr>
-              <w:jc w:val="center"/>
-              <w:rPr>
-                <w:sz w:val="24"/>
-                <w:szCs w:val="24"/>
-              </w:rPr>
-            </w:pPr>
-          </w:p>
-        </w:tc>
       </w:tr>
       <w:tr>
         <w:tc>
@@ -1303,7 +1317,14 @@
                 <w:sz w:val="24"/>
                 <w:szCs w:val="24"/>
               </w:rPr>
-              <w:t>INT(3</w:t>
+              <w:t>VARCHAR</w:t>
+            </w:r>
+            <w:r>
+              <w:rPr>
+                <w:sz w:val="24"/>
+                <w:szCs w:val="24"/>
+              </w:rPr>
+              <w:t>(25</w:t>
             </w:r>
             <w:r>
               <w:rPr>
@@ -1428,7 +1449,21 @@
                 <w:sz w:val="24"/>
                 <w:szCs w:val="24"/>
               </w:rPr>
-              <w:t>VARCHAR(50)</w:t>
+              <w:t>VARCHAR(</w:t>
+            </w:r>
+            <w:r>
+              <w:rPr>
+                <w:sz w:val="24"/>
+                <w:szCs w:val="24"/>
+              </w:rPr>
+              <w:t>2</w:t>
+            </w:r>
+            <w:r>
+              <w:rPr>
+                <w:sz w:val="24"/>
+                <w:szCs w:val="24"/>
+              </w:rPr>
+              <w:t>50)</w:t>
             </w:r>
           </w:p>
         </w:tc>
@@ -1523,7 +1558,14 @@
                 <w:sz w:val="24"/>
                 <w:szCs w:val="24"/>
               </w:rPr>
-              <w:t>VARCHAR(30)</w:t>
+              <w:t>VARCHAR(5</w:t>
+            </w:r>
+            <w:r>
+              <w:rPr>
+                <w:sz w:val="24"/>
+                <w:szCs w:val="24"/>
+              </w:rPr>
+              <w:t>0)</w:t>
             </w:r>
           </w:p>
         </w:tc>
@@ -1618,7 +1660,14 @@
                 <w:sz w:val="24"/>
                 <w:szCs w:val="24"/>
               </w:rPr>
-              <w:t>VARCHAR(30)</w:t>
+              <w:t>VARCHAR(5</w:t>
+            </w:r>
+            <w:r>
+              <w:rPr>
+                <w:sz w:val="24"/>
+                <w:szCs w:val="24"/>
+              </w:rPr>
+              <w:t>0)</w:t>
             </w:r>
           </w:p>
         </w:tc>

</xml_diff>